<commit_message>
zad6 - improper input validation
</commit_message>
<xml_diff>
--- a/zad6/UPB_zad6_Puskasova_Curillova_Harvancik.docx
+++ b/zad6/UPB_zad6_Puskasova_Curillova_Harvancik.docx
@@ -69,8 +69,18 @@
           <w:szCs w:val="20"/>
           <w:lang w:val="en-GB"/>
         </w:rPr>
-        <w:t xml:space="preserve"> bezpečnosť</w:t>
-      </w:r>
+        <w:t xml:space="preserve"> </w:t>
+      </w:r>
+      <w:proofErr w:type="spellStart"/>
+      <w:r>
+        <w:rPr>
+          <w:sz w:val="20"/>
+          <w:szCs w:val="20"/>
+          <w:lang w:val="en-GB"/>
+        </w:rPr>
+        <w:t>bezpečnosť</w:t>
+      </w:r>
+      <w:proofErr w:type="spellEnd"/>
     </w:p>
     <w:p>
       <w:pPr>
@@ -85,7 +95,39 @@
           <w:sz w:val="20"/>
           <w:szCs w:val="20"/>
         </w:rPr>
-        <w:t>Riešitelia: Emília Čurillová, Filip Harvančík, Lenka Puškášová</w:t>
+        <w:t xml:space="preserve">Riešitelia: Emília </w:t>
+      </w:r>
+      <w:proofErr w:type="spellStart"/>
+      <w:r>
+        <w:rPr>
+          <w:sz w:val="20"/>
+          <w:szCs w:val="20"/>
+        </w:rPr>
+        <w:t>Čurillová</w:t>
+      </w:r>
+      <w:proofErr w:type="spellEnd"/>
+      <w:r>
+        <w:rPr>
+          <w:sz w:val="20"/>
+          <w:szCs w:val="20"/>
+        </w:rPr>
+        <w:t xml:space="preserve">, Filip </w:t>
+      </w:r>
+      <w:proofErr w:type="spellStart"/>
+      <w:r>
+        <w:rPr>
+          <w:sz w:val="20"/>
+          <w:szCs w:val="20"/>
+        </w:rPr>
+        <w:t>Harvančík</w:t>
+      </w:r>
+      <w:proofErr w:type="spellEnd"/>
+      <w:r>
+        <w:rPr>
+          <w:sz w:val="20"/>
+          <w:szCs w:val="20"/>
+        </w:rPr>
+        <w:t>, Lenka Puškášová</w:t>
       </w:r>
     </w:p>
     <w:p>
@@ -173,7 +215,7 @@
     </w:p>
     <w:p>
       <w:pPr>
-        <w:pStyle w:val="Odsekzoznamu"/>
+        <w:pStyle w:val="ListParagraph"/>
         <w:numPr>
           <w:ilvl w:val="0"/>
           <w:numId w:val="47"/>
@@ -190,17 +232,15 @@
           <w:b/>
           <w:bCs/>
         </w:rPr>
-        <w:t>DOM XSS</w:t>
-      </w:r>
-      <w:r>
-        <w:rPr>
-          <w:b/>
-          <w:bCs/>
-        </w:rPr>
-        <w:t xml:space="preserve"> - </w:t>
-      </w:r>
-      <w:r>
-        <w:t>Perform a </w:t>
+        <w:t xml:space="preserve">DOM XSS - </w:t>
+      </w:r>
+      <w:proofErr w:type="spellStart"/>
+      <w:r>
+        <w:t>Perform</w:t>
+      </w:r>
+      <w:proofErr w:type="spellEnd"/>
+      <w:r>
+        <w:t xml:space="preserve"> a </w:t>
       </w:r>
       <w:r>
         <w:rPr>
@@ -210,7 +250,55 @@
         <w:t>DOM</w:t>
       </w:r>
       <w:r>
-        <w:t> XSS attack with &lt;iframe src="javascript:alert(`xss`)"&gt;.</w:t>
+        <w:t xml:space="preserve"> XSS </w:t>
+      </w:r>
+      <w:proofErr w:type="spellStart"/>
+      <w:r>
+        <w:t>attack</w:t>
+      </w:r>
+      <w:proofErr w:type="spellEnd"/>
+      <w:r>
+        <w:t xml:space="preserve"> </w:t>
+      </w:r>
+      <w:proofErr w:type="spellStart"/>
+      <w:r>
+        <w:t>with</w:t>
+      </w:r>
+      <w:proofErr w:type="spellEnd"/>
+      <w:r>
+        <w:t> &lt;</w:t>
+      </w:r>
+      <w:proofErr w:type="spellStart"/>
+      <w:r>
+        <w:t>iframe</w:t>
+      </w:r>
+      <w:proofErr w:type="spellEnd"/>
+      <w:r>
+        <w:t xml:space="preserve"> </w:t>
+      </w:r>
+      <w:proofErr w:type="spellStart"/>
+      <w:r>
+        <w:t>src</w:t>
+      </w:r>
+      <w:proofErr w:type="spellEnd"/>
+      <w:r>
+        <w:t>="</w:t>
+      </w:r>
+      <w:proofErr w:type="spellStart"/>
+      <w:r>
+        <w:t>javascript:alert</w:t>
+      </w:r>
+      <w:proofErr w:type="spellEnd"/>
+      <w:r>
+        <w:t>(`</w:t>
+      </w:r>
+      <w:proofErr w:type="spellStart"/>
+      <w:r>
+        <w:t>xss</w:t>
+      </w:r>
+      <w:proofErr w:type="spellEnd"/>
+      <w:r>
+        <w:t>`)"&gt;.</w:t>
       </w:r>
     </w:p>
     <w:p>
@@ -236,11 +324,52 @@
         <w:rPr>
           <w:lang w:val="en-US"/>
         </w:rPr>
-        <w:t xml:space="preserve">Do vyhľadávania na </w:t>
-      </w:r>
-      <w:r>
-        <w:t>stránke Juice Shop</w:t>
-      </w:r>
+        <w:t xml:space="preserve">Do </w:t>
+      </w:r>
+      <w:proofErr w:type="spellStart"/>
+      <w:r>
+        <w:rPr>
+          <w:lang w:val="en-US"/>
+        </w:rPr>
+        <w:t>vyhľadávania</w:t>
+      </w:r>
+      <w:proofErr w:type="spellEnd"/>
+      <w:r>
+        <w:rPr>
+          <w:lang w:val="en-US"/>
+        </w:rPr>
+        <w:t xml:space="preserve"> </w:t>
+      </w:r>
+      <w:proofErr w:type="spellStart"/>
+      <w:r>
+        <w:rPr>
+          <w:lang w:val="en-US"/>
+        </w:rPr>
+        <w:t>na</w:t>
+      </w:r>
+      <w:proofErr w:type="spellEnd"/>
+      <w:r>
+        <w:rPr>
+          <w:lang w:val="en-US"/>
+        </w:rPr>
+        <w:t xml:space="preserve"> </w:t>
+      </w:r>
+      <w:r>
+        <w:t xml:space="preserve">stránke </w:t>
+      </w:r>
+      <w:proofErr w:type="spellStart"/>
+      <w:r>
+        <w:t>Juice</w:t>
+      </w:r>
+      <w:proofErr w:type="spellEnd"/>
+      <w:r>
+        <w:t xml:space="preserve"> </w:t>
+      </w:r>
+      <w:proofErr w:type="spellStart"/>
+      <w:r>
+        <w:t>Shop</w:t>
+      </w:r>
+      <w:proofErr w:type="spellEnd"/>
       <w:r>
         <w:t xml:space="preserve"> sme zadali</w:t>
       </w:r>
@@ -254,7 +383,39 @@
         <w:t xml:space="preserve"> </w:t>
       </w:r>
       <w:r>
-        <w:t>&lt;iframe src="javascript:alert(`xss`)"&gt;</w:t>
+        <w:t>&lt;</w:t>
+      </w:r>
+      <w:proofErr w:type="spellStart"/>
+      <w:r>
+        <w:t>iframe</w:t>
+      </w:r>
+      <w:proofErr w:type="spellEnd"/>
+      <w:r>
+        <w:t xml:space="preserve"> </w:t>
+      </w:r>
+      <w:proofErr w:type="spellStart"/>
+      <w:r>
+        <w:t>src</w:t>
+      </w:r>
+      <w:proofErr w:type="spellEnd"/>
+      <w:r>
+        <w:t>="</w:t>
+      </w:r>
+      <w:proofErr w:type="spellStart"/>
+      <w:r>
+        <w:t>javascript:alert</w:t>
+      </w:r>
+      <w:proofErr w:type="spellEnd"/>
+      <w:r>
+        <w:t>(`</w:t>
+      </w:r>
+      <w:proofErr w:type="spellStart"/>
+      <w:r>
+        <w:t>xss</w:t>
+      </w:r>
+      <w:proofErr w:type="spellEnd"/>
+      <w:r>
+        <w:t>`)"&gt;</w:t>
       </w:r>
     </w:p>
     <w:p>
@@ -268,6 +429,9 @@
         </w:rPr>
       </w:pPr>
       <w:r>
+        <w:rPr>
+          <w:noProof/>
+        </w:rPr>
         <w:drawing>
           <wp:inline distT="0" distB="0" distL="0" distR="0" wp14:anchorId="68A446BE" wp14:editId="11914AB8">
             <wp:extent cx="5943600" cy="2204085"/>
@@ -307,7 +471,7 @@
     </w:p>
     <w:p>
       <w:pPr>
-        <w:pStyle w:val="Odsekzoznamu"/>
+        <w:pStyle w:val="ListParagraph"/>
         <w:numPr>
           <w:ilvl w:val="0"/>
           <w:numId w:val="47"/>
@@ -322,17 +486,111 @@
           <w:b/>
           <w:bCs/>
         </w:rPr>
-        <w:t>Bonus Payload</w:t>
-      </w:r>
+        <w:t xml:space="preserve">Bonus </w:t>
+      </w:r>
+      <w:proofErr w:type="spellStart"/>
       <w:r>
         <w:rPr>
           <w:b/>
           <w:bCs/>
         </w:rPr>
+        <w:t>Payload</w:t>
+      </w:r>
+      <w:proofErr w:type="spellEnd"/>
+      <w:r>
+        <w:rPr>
+          <w:b/>
+          <w:bCs/>
+        </w:rPr>
         <w:t xml:space="preserve"> - </w:t>
       </w:r>
-      <w:r>
-        <w:t>Use the bonus payload &lt;iframe width="100%" height="166" scrolling="no" frameborder="no" allow="autoplay" src="https://w.soundcloud.com/player/?url=https%3A//api.soundcloud.com/tracks/771984076&amp;color=%23ff5500&amp;auto_play=true&amp;hide_related=false&amp;show_comments=true&amp;show_user=true&amp;show_reposts=false&amp;show_teaser=true"&gt;&lt;/iframe&gt; in the </w:t>
+      <w:proofErr w:type="spellStart"/>
+      <w:r>
+        <w:t>Use</w:t>
+      </w:r>
+      <w:proofErr w:type="spellEnd"/>
+      <w:r>
+        <w:t xml:space="preserve"> </w:t>
+      </w:r>
+      <w:proofErr w:type="spellStart"/>
+      <w:r>
+        <w:t>the</w:t>
+      </w:r>
+      <w:proofErr w:type="spellEnd"/>
+      <w:r>
+        <w:t xml:space="preserve"> bonus </w:t>
+      </w:r>
+      <w:proofErr w:type="spellStart"/>
+      <w:r>
+        <w:t>payload</w:t>
+      </w:r>
+      <w:proofErr w:type="spellEnd"/>
+      <w:r>
+        <w:t> &lt;</w:t>
+      </w:r>
+      <w:proofErr w:type="spellStart"/>
+      <w:r>
+        <w:t>iframe</w:t>
+      </w:r>
+      <w:proofErr w:type="spellEnd"/>
+      <w:r>
+        <w:t xml:space="preserve"> </w:t>
+      </w:r>
+      <w:proofErr w:type="spellStart"/>
+      <w:r>
+        <w:t>width</w:t>
+      </w:r>
+      <w:proofErr w:type="spellEnd"/>
+      <w:r>
+        <w:t xml:space="preserve">="100%" </w:t>
+      </w:r>
+      <w:proofErr w:type="spellStart"/>
+      <w:r>
+        <w:t>height</w:t>
+      </w:r>
+      <w:proofErr w:type="spellEnd"/>
+      <w:r>
+        <w:t xml:space="preserve">="166" </w:t>
+      </w:r>
+      <w:proofErr w:type="spellStart"/>
+      <w:r>
+        <w:t>scrolling</w:t>
+      </w:r>
+      <w:proofErr w:type="spellEnd"/>
+      <w:r>
+        <w:t xml:space="preserve">="no" </w:t>
+      </w:r>
+      <w:proofErr w:type="spellStart"/>
+      <w:r>
+        <w:t>frameborder</w:t>
+      </w:r>
+      <w:proofErr w:type="spellEnd"/>
+      <w:r>
+        <w:t xml:space="preserve">="no" </w:t>
+      </w:r>
+      <w:proofErr w:type="spellStart"/>
+      <w:r>
+        <w:t>allow</w:t>
+      </w:r>
+      <w:proofErr w:type="spellEnd"/>
+      <w:r>
+        <w:t>="</w:t>
+      </w:r>
+      <w:proofErr w:type="spellStart"/>
+      <w:r>
+        <w:t>autoplay</w:t>
+      </w:r>
+      <w:proofErr w:type="spellEnd"/>
+      <w:r>
+        <w:t xml:space="preserve">" src="https://w.soundcloud.com/player/?url=https%3A//api.soundcloud.com/tracks/771984076&amp;color=%23ff5500&amp;auto_play=true&amp;hide_related=false&amp;show_comments=true&amp;show_user=true&amp;show_reposts=false&amp;show_teaser=true"&gt;&lt;/iframe&gt; in </w:t>
+      </w:r>
+      <w:proofErr w:type="spellStart"/>
+      <w:r>
+        <w:t>the</w:t>
+      </w:r>
+      <w:proofErr w:type="spellEnd"/>
+      <w:r>
+        <w:t> </w:t>
       </w:r>
       <w:r>
         <w:rPr>
@@ -342,7 +600,15 @@
         <w:t>DOM XSS</w:t>
       </w:r>
       <w:r>
-        <w:t> challenge.</w:t>
+        <w:t> </w:t>
+      </w:r>
+      <w:proofErr w:type="spellStart"/>
+      <w:r>
+        <w:t>challenge</w:t>
+      </w:r>
+      <w:proofErr w:type="spellEnd"/>
+      <w:r>
+        <w:t>.</w:t>
       </w:r>
     </w:p>
     <w:p>
@@ -365,11 +631,63 @@
         <w:rPr>
           <w:lang w:val="en-US"/>
         </w:rPr>
-        <w:t xml:space="preserve">Do vyhľadávania na stránke </w:t>
-      </w:r>
-      <w:r>
-        <w:t>Juice Shop</w:t>
-      </w:r>
+        <w:t xml:space="preserve">Do </w:t>
+      </w:r>
+      <w:proofErr w:type="spellStart"/>
+      <w:r>
+        <w:rPr>
+          <w:lang w:val="en-US"/>
+        </w:rPr>
+        <w:t>vyhľadávania</w:t>
+      </w:r>
+      <w:proofErr w:type="spellEnd"/>
+      <w:r>
+        <w:rPr>
+          <w:lang w:val="en-US"/>
+        </w:rPr>
+        <w:t xml:space="preserve"> </w:t>
+      </w:r>
+      <w:proofErr w:type="spellStart"/>
+      <w:r>
+        <w:rPr>
+          <w:lang w:val="en-US"/>
+        </w:rPr>
+        <w:t>na</w:t>
+      </w:r>
+      <w:proofErr w:type="spellEnd"/>
+      <w:r>
+        <w:rPr>
+          <w:lang w:val="en-US"/>
+        </w:rPr>
+        <w:t xml:space="preserve"> </w:t>
+      </w:r>
+      <w:proofErr w:type="spellStart"/>
+      <w:r>
+        <w:rPr>
+          <w:lang w:val="en-US"/>
+        </w:rPr>
+        <w:t>stránke</w:t>
+      </w:r>
+      <w:proofErr w:type="spellEnd"/>
+      <w:r>
+        <w:rPr>
+          <w:lang w:val="en-US"/>
+        </w:rPr>
+        <w:t xml:space="preserve"> </w:t>
+      </w:r>
+      <w:proofErr w:type="spellStart"/>
+      <w:r>
+        <w:t>Juice</w:t>
+      </w:r>
+      <w:proofErr w:type="spellEnd"/>
+      <w:r>
+        <w:t xml:space="preserve"> </w:t>
+      </w:r>
+      <w:proofErr w:type="spellStart"/>
+      <w:r>
+        <w:t>Shop</w:t>
+      </w:r>
+      <w:proofErr w:type="spellEnd"/>
       <w:r>
         <w:t xml:space="preserve"> sme zadali</w:t>
       </w:r>
@@ -380,12 +698,68 @@
         <w:br/>
       </w:r>
       <w:r>
-        <w:t>&lt;iframe width="100%" height="166" scrolling="no" frameborder="no" allow="autoplay" src="https://w.soundcloud.com/player/?url=https%3A//api.soundcloud.com/tracks/771984076&amp;color=%23ff5500&amp;auto_play=true&amp;hide_related=false&amp;show_comments=true&amp;show_user=true&amp;show_reposts=false&amp;show_teaser=true"&gt;&lt;/iframe&gt;</w:t>
+        <w:t>&lt;</w:t>
+      </w:r>
+      <w:proofErr w:type="spellStart"/>
+      <w:r>
+        <w:t>iframe</w:t>
+      </w:r>
+      <w:proofErr w:type="spellEnd"/>
+      <w:r>
+        <w:t xml:space="preserve"> </w:t>
+      </w:r>
+      <w:proofErr w:type="spellStart"/>
+      <w:r>
+        <w:t>width</w:t>
+      </w:r>
+      <w:proofErr w:type="spellEnd"/>
+      <w:r>
+        <w:t xml:space="preserve">="100%" </w:t>
+      </w:r>
+      <w:proofErr w:type="spellStart"/>
+      <w:r>
+        <w:t>height</w:t>
+      </w:r>
+      <w:proofErr w:type="spellEnd"/>
+      <w:r>
+        <w:t xml:space="preserve">="166" </w:t>
+      </w:r>
+      <w:proofErr w:type="spellStart"/>
+      <w:r>
+        <w:t>scrolling</w:t>
+      </w:r>
+      <w:proofErr w:type="spellEnd"/>
+      <w:r>
+        <w:t xml:space="preserve">="no" </w:t>
+      </w:r>
+      <w:proofErr w:type="spellStart"/>
+      <w:r>
+        <w:t>frameborder</w:t>
+      </w:r>
+      <w:proofErr w:type="spellEnd"/>
+      <w:r>
+        <w:t xml:space="preserve">="no" </w:t>
+      </w:r>
+      <w:proofErr w:type="spellStart"/>
+      <w:r>
+        <w:t>allow</w:t>
+      </w:r>
+      <w:proofErr w:type="spellEnd"/>
+      <w:r>
+        <w:t>="</w:t>
+      </w:r>
+      <w:proofErr w:type="spellStart"/>
+      <w:r>
+        <w:t>autoplay</w:t>
+      </w:r>
+      <w:proofErr w:type="spellEnd"/>
+      <w:r>
+        <w:t>" src="https://w.soundcloud.com/player/?url=https%3A//api.soundcloud.com/tracks/771984076&amp;color=%23ff5500&amp;auto_play=true&amp;hide_related=false&amp;show_comments=true&amp;show_user=true&amp;show_reposts=false&amp;show_teaser=true"&gt;&lt;/iframe&gt;</w:t>
       </w:r>
     </w:p>
     <w:p>
       <w:pPr>
-        <w:pStyle w:val="Odsekzoznamu"/>
+        <w:pStyle w:val="ListParagraph"/>
         <w:spacing w:after="0" w:line="240" w:lineRule="auto"/>
         <w:ind w:left="643"/>
         <w:rPr>
@@ -394,6 +768,7 @@
       </w:pPr>
       <w:r>
         <w:rPr>
+          <w:noProof/>
           <w:lang w:val="en-US"/>
         </w:rPr>
         <w:drawing>
@@ -435,26 +810,703 @@
     </w:p>
     <w:p>
       <w:pPr>
-        <w:pStyle w:val="Odsekzoznamu"/>
+        <w:pStyle w:val="ListParagraph"/>
         <w:spacing w:after="0" w:line="240" w:lineRule="auto"/>
         <w:ind w:left="643"/>
         <w:rPr>
+          <w:lang w:val="en-US"/>
+        </w:rPr>
+      </w:pPr>
+    </w:p>
+    <w:p>
+      <w:pPr>
+        <w:spacing w:line="240" w:lineRule="auto"/>
+        <w:rPr>
           <w:b/>
           <w:bCs/>
-        </w:rPr>
-      </w:pPr>
+          <w:sz w:val="28"/>
+          <w:szCs w:val="28"/>
+        </w:rPr>
+      </w:pPr>
+      <w:r>
+        <w:rPr>
+          <w:b/>
+          <w:bCs/>
+          <w:sz w:val="28"/>
+          <w:szCs w:val="28"/>
+        </w:rPr>
+        <w:t xml:space="preserve">Úloha 2 – </w:t>
+      </w:r>
+      <w:proofErr w:type="spellStart"/>
+      <w:r>
+        <w:rPr>
+          <w:b/>
+          <w:bCs/>
+          <w:sz w:val="28"/>
+          <w:szCs w:val="28"/>
+        </w:rPr>
+        <w:t>I</w:t>
+      </w:r>
+      <w:r>
+        <w:rPr>
+          <w:b/>
+          <w:bCs/>
+          <w:sz w:val="28"/>
+          <w:szCs w:val="28"/>
+        </w:rPr>
+        <w:t>m</w:t>
+      </w:r>
+      <w:r>
+        <w:rPr>
+          <w:b/>
+          <w:bCs/>
+          <w:sz w:val="28"/>
+          <w:szCs w:val="28"/>
+        </w:rPr>
+        <w:t>proper</w:t>
+      </w:r>
+      <w:proofErr w:type="spellEnd"/>
+      <w:r>
+        <w:rPr>
+          <w:b/>
+          <w:bCs/>
+          <w:sz w:val="28"/>
+          <w:szCs w:val="28"/>
+        </w:rPr>
+        <w:t xml:space="preserve"> </w:t>
+      </w:r>
+      <w:proofErr w:type="spellStart"/>
+      <w:r>
+        <w:rPr>
+          <w:b/>
+          <w:bCs/>
+          <w:sz w:val="28"/>
+          <w:szCs w:val="28"/>
+        </w:rPr>
+        <w:t>Input</w:t>
+      </w:r>
+      <w:proofErr w:type="spellEnd"/>
+      <w:r>
+        <w:rPr>
+          <w:b/>
+          <w:bCs/>
+          <w:sz w:val="28"/>
+          <w:szCs w:val="28"/>
+        </w:rPr>
+        <w:t xml:space="preserve"> </w:t>
+      </w:r>
+      <w:proofErr w:type="spellStart"/>
+      <w:r>
+        <w:rPr>
+          <w:b/>
+          <w:bCs/>
+          <w:sz w:val="28"/>
+          <w:szCs w:val="28"/>
+        </w:rPr>
+        <w:t>Validation</w:t>
+      </w:r>
+      <w:proofErr w:type="spellEnd"/>
+      <w:r>
+        <w:rPr>
+          <w:b/>
+          <w:bCs/>
+          <w:sz w:val="28"/>
+          <w:szCs w:val="28"/>
+        </w:rPr>
+        <w:t xml:space="preserve"> (Lenka)</w:t>
+      </w:r>
     </w:p>
     <w:p>
       <w:pPr>
-        <w:pStyle w:val="Odsekzoznamu"/>
+        <w:pStyle w:val="ListParagraph"/>
         <w:spacing w:after="0" w:line="240" w:lineRule="auto"/>
         <w:ind w:left="643"/>
+        <w:rPr>
+          <w:lang w:val="en-US"/>
+        </w:rPr>
+      </w:pPr>
+    </w:p>
+    <w:p>
+      <w:pPr>
+        <w:spacing w:after="0" w:line="240" w:lineRule="auto"/>
+        <w:rPr>
+          <w:lang w:val="en-US"/>
+        </w:rPr>
+      </w:pPr>
+      <w:r>
         <w:rPr>
           <w:b/>
           <w:bCs/>
           <w:lang w:val="en-US"/>
         </w:rPr>
-      </w:pPr>
+        <w:t>Empty user registration</w:t>
+      </w:r>
+      <w:r>
+        <w:rPr>
+          <w:lang w:val="en-US"/>
+        </w:rPr>
+        <w:t xml:space="preserve"> – Register a user with an empty email and password</w:t>
+      </w:r>
+    </w:p>
+    <w:p>
+      <w:pPr>
+        <w:spacing w:after="0" w:line="240" w:lineRule="auto"/>
+        <w:rPr>
+          <w:lang w:val="en-US"/>
+        </w:rPr>
+      </w:pPr>
+    </w:p>
+    <w:p>
+      <w:pPr>
+        <w:spacing w:after="0" w:line="240" w:lineRule="auto"/>
+        <w:rPr>
+          <w:lang w:val="en-GB"/>
+        </w:rPr>
+      </w:pPr>
+      <w:r>
+        <w:rPr>
+          <w:lang w:val="en-US"/>
+        </w:rPr>
+        <w:lastRenderedPageBreak/>
+        <w:t xml:space="preserve">Pri </w:t>
+      </w:r>
+      <w:proofErr w:type="spellStart"/>
+      <w:r>
+        <w:rPr>
+          <w:lang w:val="en-US"/>
+        </w:rPr>
+        <w:t>správnej</w:t>
+      </w:r>
+      <w:proofErr w:type="spellEnd"/>
+      <w:r>
+        <w:rPr>
+          <w:lang w:val="en-US"/>
+        </w:rPr>
+        <w:t xml:space="preserve"> </w:t>
+      </w:r>
+      <w:proofErr w:type="spellStart"/>
+      <w:r>
+        <w:rPr>
+          <w:lang w:val="en-US"/>
+        </w:rPr>
+        <w:t>registrácií</w:t>
+      </w:r>
+      <w:proofErr w:type="spellEnd"/>
+      <w:r>
+        <w:rPr>
+          <w:lang w:val="en-US"/>
+        </w:rPr>
+        <w:t xml:space="preserve"> </w:t>
+      </w:r>
+      <w:proofErr w:type="spellStart"/>
+      <w:r>
+        <w:rPr>
+          <w:lang w:val="en-US"/>
+        </w:rPr>
+        <w:t>sme</w:t>
+      </w:r>
+      <w:proofErr w:type="spellEnd"/>
+      <w:r>
+        <w:rPr>
+          <w:lang w:val="en-US"/>
+        </w:rPr>
+        <w:t xml:space="preserve"> </w:t>
+      </w:r>
+      <w:proofErr w:type="spellStart"/>
+      <w:r>
+        <w:rPr>
+          <w:lang w:val="en-US"/>
+        </w:rPr>
+        <w:t>skopírovali</w:t>
+      </w:r>
+      <w:proofErr w:type="spellEnd"/>
+      <w:r>
+        <w:rPr>
+          <w:lang w:val="en-US"/>
+        </w:rPr>
+        <w:t xml:space="preserve"> object z body </w:t>
+      </w:r>
+      <w:proofErr w:type="spellStart"/>
+      <w:r>
+        <w:rPr>
+          <w:lang w:val="en-US"/>
+        </w:rPr>
+        <w:t>požiadavky</w:t>
+      </w:r>
+      <w:proofErr w:type="spellEnd"/>
+      <w:r>
+        <w:rPr>
+          <w:lang w:val="en-US"/>
+        </w:rPr>
+        <w:t xml:space="preserve"> a </w:t>
+      </w:r>
+      <w:proofErr w:type="spellStart"/>
+      <w:r>
+        <w:rPr>
+          <w:lang w:val="en-US"/>
+        </w:rPr>
+        <w:t>zreplikovali</w:t>
+      </w:r>
+      <w:proofErr w:type="spellEnd"/>
+      <w:r>
+        <w:rPr>
+          <w:lang w:val="en-US"/>
+        </w:rPr>
+        <w:t xml:space="preserve"> </w:t>
+      </w:r>
+      <w:proofErr w:type="spellStart"/>
+      <w:r>
+        <w:rPr>
+          <w:lang w:val="en-US"/>
+        </w:rPr>
+        <w:t>sme</w:t>
+      </w:r>
+      <w:proofErr w:type="spellEnd"/>
+      <w:r>
+        <w:rPr>
+          <w:lang w:val="en-US"/>
+        </w:rPr>
+        <w:t xml:space="preserve"> </w:t>
+      </w:r>
+      <w:proofErr w:type="spellStart"/>
+      <w:r>
+        <w:rPr>
+          <w:lang w:val="en-US"/>
+        </w:rPr>
+        <w:t>url</w:t>
+      </w:r>
+      <w:proofErr w:type="spellEnd"/>
+      <w:r>
+        <w:rPr>
+          <w:lang w:val="en-US"/>
+        </w:rPr>
+        <w:t xml:space="preserve"> POST </w:t>
+      </w:r>
+      <w:proofErr w:type="spellStart"/>
+      <w:r>
+        <w:rPr>
+          <w:lang w:val="en-US"/>
+        </w:rPr>
+        <w:t>požiadavky</w:t>
+      </w:r>
+      <w:proofErr w:type="spellEnd"/>
+      <w:r>
+        <w:rPr>
+          <w:lang w:val="en-US"/>
+        </w:rPr>
+        <w:t xml:space="preserve"> </w:t>
+      </w:r>
+      <w:proofErr w:type="spellStart"/>
+      <w:r>
+        <w:rPr>
+          <w:lang w:val="en-US"/>
+        </w:rPr>
+        <w:t>registrácie</w:t>
+      </w:r>
+      <w:proofErr w:type="spellEnd"/>
+      <w:r>
+        <w:rPr>
+          <w:lang w:val="en-US"/>
+        </w:rPr>
+        <w:t xml:space="preserve">, </w:t>
+      </w:r>
+      <w:proofErr w:type="spellStart"/>
+      <w:r>
+        <w:rPr>
+          <w:lang w:val="en-US"/>
+        </w:rPr>
+        <w:t>pričom</w:t>
+      </w:r>
+      <w:proofErr w:type="spellEnd"/>
+      <w:r>
+        <w:rPr>
+          <w:lang w:val="en-US"/>
+        </w:rPr>
+        <w:t xml:space="preserve"> </w:t>
+      </w:r>
+      <w:proofErr w:type="spellStart"/>
+      <w:r>
+        <w:rPr>
+          <w:lang w:val="en-US"/>
+        </w:rPr>
+        <w:t>boli</w:t>
+      </w:r>
+      <w:proofErr w:type="spellEnd"/>
+      <w:r>
+        <w:rPr>
+          <w:lang w:val="en-US"/>
+        </w:rPr>
+        <w:t xml:space="preserve"> </w:t>
+      </w:r>
+      <w:proofErr w:type="spellStart"/>
+      <w:r>
+        <w:rPr>
+          <w:lang w:val="en-US"/>
+        </w:rPr>
+        <w:t>najradené</w:t>
+      </w:r>
+      <w:proofErr w:type="spellEnd"/>
+      <w:r>
+        <w:rPr>
+          <w:lang w:val="en-US"/>
+        </w:rPr>
+        <w:t xml:space="preserve"> </w:t>
+      </w:r>
+      <w:proofErr w:type="spellStart"/>
+      <w:r>
+        <w:rPr>
+          <w:lang w:val="en-US"/>
+        </w:rPr>
+        <w:t>reťazce</w:t>
+      </w:r>
+      <w:proofErr w:type="spellEnd"/>
+      <w:r>
+        <w:rPr>
+          <w:lang w:val="en-US"/>
+        </w:rPr>
+        <w:t xml:space="preserve"> pre mail a </w:t>
+      </w:r>
+      <w:proofErr w:type="spellStart"/>
+      <w:r>
+        <w:rPr>
+          <w:lang w:val="en-US"/>
+        </w:rPr>
+        <w:t>heslo</w:t>
+      </w:r>
+      <w:proofErr w:type="spellEnd"/>
+      <w:r>
+        <w:rPr>
+          <w:lang w:val="en-US"/>
+        </w:rPr>
+        <w:t xml:space="preserve"> </w:t>
+      </w:r>
+      <w:proofErr w:type="spellStart"/>
+      <w:r>
+        <w:rPr>
+          <w:lang w:val="en-US"/>
+        </w:rPr>
+        <w:t>prázdnymi</w:t>
+      </w:r>
+      <w:proofErr w:type="spellEnd"/>
+      <w:r>
+        <w:rPr>
+          <w:lang w:val="en-US"/>
+        </w:rPr>
+        <w:t xml:space="preserve"> </w:t>
+      </w:r>
+      <w:proofErr w:type="spellStart"/>
+      <w:r>
+        <w:rPr>
+          <w:lang w:val="en-US"/>
+        </w:rPr>
+        <w:t>reťazcami</w:t>
+      </w:r>
+      <w:proofErr w:type="spellEnd"/>
+    </w:p>
+    <w:p>
+      <w:pPr>
+        <w:spacing w:after="0" w:line="240" w:lineRule="auto"/>
+        <w:rPr>
+          <w:lang w:val="en-GB"/>
+        </w:rPr>
+      </w:pPr>
+    </w:p>
+    <w:p>
+      <w:pPr>
+        <w:spacing w:after="0" w:line="240" w:lineRule="auto"/>
+        <w:rPr>
+          <w:lang w:val="en-GB"/>
+        </w:rPr>
+      </w:pPr>
+      <w:r>
+        <w:rPr>
+          <w:lang w:val="en-GB"/>
+        </w:rPr>
+        <w:drawing>
+          <wp:inline distT="0" distB="0" distL="0" distR="0" wp14:anchorId="68C48694" wp14:editId="6E0117D5">
+            <wp:extent cx="3644811" cy="1973494"/>
+            <wp:effectExtent l="0" t="0" r="0" b="8255"/>
+            <wp:docPr id="1869087517" name="Picture 1" descr="A screenshot of a computer&#10;&#10;AI-generated content may be incorrect."/>
+            <wp:cNvGraphicFramePr>
+              <a:graphicFrameLocks xmlns:a="http://schemas.openxmlformats.org/drawingml/2006/main" noChangeAspect="1"/>
+            </wp:cNvGraphicFramePr>
+            <a:graphic xmlns:a="http://schemas.openxmlformats.org/drawingml/2006/main">
+              <a:graphicData uri="http://schemas.openxmlformats.org/drawingml/2006/picture">
+                <pic:pic xmlns:pic="http://schemas.openxmlformats.org/drawingml/2006/picture">
+                  <pic:nvPicPr>
+                    <pic:cNvPr id="1869087517" name="Picture 1" descr="A screenshot of a computer&#10;&#10;AI-generated content may be incorrect."/>
+                    <pic:cNvPicPr/>
+                  </pic:nvPicPr>
+                  <pic:blipFill>
+                    <a:blip r:embed="rId7"/>
+                    <a:stretch>
+                      <a:fillRect/>
+                    </a:stretch>
+                  </pic:blipFill>
+                  <pic:spPr>
+                    <a:xfrm>
+                      <a:off x="0" y="0"/>
+                      <a:ext cx="3663922" cy="1983842"/>
+                    </a:xfrm>
+                    <a:prstGeom prst="rect">
+                      <a:avLst/>
+                    </a:prstGeom>
+                  </pic:spPr>
+                </pic:pic>
+              </a:graphicData>
+            </a:graphic>
+          </wp:inline>
+        </w:drawing>
+      </w:r>
+    </w:p>
+    <w:p>
+      <w:pPr>
+        <w:pStyle w:val="ListParagraph"/>
+        <w:spacing w:after="0" w:line="240" w:lineRule="auto"/>
+        <w:ind w:left="643"/>
+        <w:rPr>
+          <w:b/>
+          <w:bCs/>
+        </w:rPr>
+      </w:pPr>
+    </w:p>
+    <w:p>
+      <w:pPr>
+        <w:spacing w:after="0" w:line="240" w:lineRule="auto"/>
+        <w:rPr>
+          <w:lang w:val="en-GB"/>
+        </w:rPr>
+      </w:pPr>
+      <w:r>
+        <w:rPr>
+          <w:lang w:val="en-GB"/>
+        </w:rPr>
+        <w:t xml:space="preserve">Pre </w:t>
+      </w:r>
+      <w:proofErr w:type="spellStart"/>
+      <w:r>
+        <w:rPr>
+          <w:lang w:val="en-GB"/>
+        </w:rPr>
+        <w:t>overenie</w:t>
+      </w:r>
+      <w:proofErr w:type="spellEnd"/>
+      <w:r>
+        <w:rPr>
+          <w:lang w:val="en-GB"/>
+        </w:rPr>
+        <w:t xml:space="preserve"> </w:t>
+      </w:r>
+      <w:proofErr w:type="spellStart"/>
+      <w:r>
+        <w:rPr>
+          <w:lang w:val="en-GB"/>
+        </w:rPr>
+        <w:t>úspešnosti</w:t>
+      </w:r>
+      <w:proofErr w:type="spellEnd"/>
+      <w:r>
+        <w:rPr>
+          <w:lang w:val="en-GB"/>
+        </w:rPr>
+        <w:t xml:space="preserve"> </w:t>
+      </w:r>
+      <w:proofErr w:type="spellStart"/>
+      <w:r>
+        <w:rPr>
+          <w:lang w:val="en-GB"/>
+        </w:rPr>
+        <w:t>prihlásenia</w:t>
+      </w:r>
+      <w:proofErr w:type="spellEnd"/>
+      <w:r>
+        <w:rPr>
+          <w:lang w:val="en-GB"/>
+        </w:rPr>
+        <w:t xml:space="preserve"> bolo </w:t>
+      </w:r>
+      <w:proofErr w:type="spellStart"/>
+      <w:r>
+        <w:rPr>
+          <w:lang w:val="en-GB"/>
+        </w:rPr>
+        <w:t>následne</w:t>
+      </w:r>
+      <w:proofErr w:type="spellEnd"/>
+      <w:r>
+        <w:rPr>
+          <w:lang w:val="en-GB"/>
+        </w:rPr>
+        <w:t xml:space="preserve"> </w:t>
+      </w:r>
+      <w:proofErr w:type="spellStart"/>
+      <w:r>
+        <w:rPr>
+          <w:lang w:val="en-GB"/>
+        </w:rPr>
+        <w:t>otestované</w:t>
+      </w:r>
+      <w:proofErr w:type="spellEnd"/>
+      <w:r>
+        <w:rPr>
+          <w:lang w:val="en-GB"/>
+        </w:rPr>
+        <w:t xml:space="preserve"> </w:t>
+      </w:r>
+      <w:proofErr w:type="spellStart"/>
+      <w:r>
+        <w:rPr>
+          <w:lang w:val="en-GB"/>
+        </w:rPr>
+        <w:t>prihlásenie</w:t>
+      </w:r>
+      <w:proofErr w:type="spellEnd"/>
+      <w:r>
+        <w:rPr>
+          <w:lang w:val="en-GB"/>
+        </w:rPr>
+        <w:t xml:space="preserve"> </w:t>
+      </w:r>
+      <w:proofErr w:type="spellStart"/>
+      <w:r>
+        <w:rPr>
+          <w:lang w:val="en-GB"/>
+        </w:rPr>
+        <w:t>pomocou</w:t>
+      </w:r>
+      <w:proofErr w:type="spellEnd"/>
+      <w:r>
+        <w:rPr>
+          <w:lang w:val="en-GB"/>
+        </w:rPr>
+        <w:t xml:space="preserve"> </w:t>
+      </w:r>
+      <w:proofErr w:type="spellStart"/>
+      <w:r>
+        <w:rPr>
+          <w:lang w:val="en-GB"/>
+        </w:rPr>
+        <w:t>prázdneho</w:t>
+      </w:r>
+      <w:proofErr w:type="spellEnd"/>
+      <w:r>
+        <w:rPr>
+          <w:lang w:val="en-GB"/>
+        </w:rPr>
+        <w:t xml:space="preserve"> </w:t>
+      </w:r>
+      <w:proofErr w:type="spellStart"/>
+      <w:r>
+        <w:rPr>
+          <w:lang w:val="en-GB"/>
+        </w:rPr>
+        <w:t>mailu</w:t>
+      </w:r>
+      <w:proofErr w:type="spellEnd"/>
+      <w:r>
+        <w:rPr>
+          <w:lang w:val="en-GB"/>
+        </w:rPr>
+        <w:t xml:space="preserve"> a </w:t>
+      </w:r>
+      <w:proofErr w:type="spellStart"/>
+      <w:r>
+        <w:rPr>
+          <w:lang w:val="en-GB"/>
+        </w:rPr>
+        <w:t>hesla</w:t>
+      </w:r>
+      <w:proofErr w:type="spellEnd"/>
+      <w:r>
+        <w:rPr>
+          <w:lang w:val="en-GB"/>
+        </w:rPr>
+        <w:t xml:space="preserve">, </w:t>
+      </w:r>
+      <w:proofErr w:type="spellStart"/>
+      <w:r>
+        <w:rPr>
+          <w:lang w:val="en-GB"/>
+        </w:rPr>
+        <w:t>ktoré</w:t>
+      </w:r>
+      <w:proofErr w:type="spellEnd"/>
+      <w:r>
+        <w:rPr>
+          <w:lang w:val="en-GB"/>
+        </w:rPr>
+        <w:t xml:space="preserve"> bolo </w:t>
+      </w:r>
+      <w:proofErr w:type="spellStart"/>
+      <w:r>
+        <w:rPr>
+          <w:lang w:val="en-GB"/>
+        </w:rPr>
+        <w:t>úspešné</w:t>
+      </w:r>
+      <w:proofErr w:type="spellEnd"/>
+    </w:p>
+    <w:p>
+      <w:pPr>
+        <w:spacing w:after="0" w:line="240" w:lineRule="auto"/>
+        <w:rPr>
+          <w:b/>
+          <w:bCs/>
+          <w:lang w:val="en-US"/>
+        </w:rPr>
+      </w:pPr>
+    </w:p>
+    <w:p>
+      <w:pPr>
+        <w:spacing w:after="0" w:line="240" w:lineRule="auto"/>
+        <w:rPr>
+          <w:b/>
+          <w:bCs/>
+          <w:lang w:val="en-US"/>
+        </w:rPr>
+      </w:pPr>
+      <w:r>
+        <w:rPr>
+          <w:b/>
+          <w:bCs/>
+          <w:lang w:val="en-US"/>
+        </w:rPr>
+        <w:drawing>
+          <wp:inline distT="0" distB="0" distL="0" distR="0" wp14:anchorId="2E49EDD2" wp14:editId="0505BBB2">
+            <wp:extent cx="4183321" cy="3018159"/>
+            <wp:effectExtent l="0" t="0" r="8255" b="0"/>
+            <wp:docPr id="2018578986" name="Picture 1" descr="A screenshot of a computer&#10;&#10;AI-generated content may be incorrect."/>
+            <wp:cNvGraphicFramePr>
+              <a:graphicFrameLocks xmlns:a="http://schemas.openxmlformats.org/drawingml/2006/main" noChangeAspect="1"/>
+            </wp:cNvGraphicFramePr>
+            <a:graphic xmlns:a="http://schemas.openxmlformats.org/drawingml/2006/main">
+              <a:graphicData uri="http://schemas.openxmlformats.org/drawingml/2006/picture">
+                <pic:pic xmlns:pic="http://schemas.openxmlformats.org/drawingml/2006/picture">
+                  <pic:nvPicPr>
+                    <pic:cNvPr id="2018578986" name="Picture 1" descr="A screenshot of a computer&#10;&#10;AI-generated content may be incorrect."/>
+                    <pic:cNvPicPr/>
+                  </pic:nvPicPr>
+                  <pic:blipFill>
+                    <a:blip r:embed="rId8"/>
+                    <a:stretch>
+                      <a:fillRect/>
+                    </a:stretch>
+                  </pic:blipFill>
+                  <pic:spPr>
+                    <a:xfrm>
+                      <a:off x="0" y="0"/>
+                      <a:ext cx="4186457" cy="3020422"/>
+                    </a:xfrm>
+                    <a:prstGeom prst="rect">
+                      <a:avLst/>
+                    </a:prstGeom>
+                  </pic:spPr>
+                </pic:pic>
+              </a:graphicData>
+            </a:graphic>
+          </wp:inline>
+        </w:drawing>
+      </w:r>
     </w:p>
     <w:p>
       <w:pPr>
@@ -7281,7 +8333,7 @@
     <w:lsdException w:name="Unresolved Mention" w:semiHidden="1" w:unhideWhenUsed="1"/>
     <w:lsdException w:name="Smart Link" w:semiHidden="1" w:unhideWhenUsed="1"/>
   </w:latentStyles>
-  <w:style w:type="paragraph" w:default="1" w:styleId="Normlny">
+  <w:style w:type="paragraph" w:default="1" w:styleId="Normal">
     <w:name w:val="Normal"/>
     <w:qFormat/>
     <w:rsid w:val="00B910DF"/>
@@ -7289,11 +8341,11 @@
       <w:lang w:val="sk-SK"/>
     </w:rPr>
   </w:style>
-  <w:style w:type="paragraph" w:styleId="Nadpis1">
+  <w:style w:type="paragraph" w:styleId="Heading1">
     <w:name w:val="heading 1"/>
-    <w:basedOn w:val="Normlny"/>
-    <w:next w:val="Normlny"/>
-    <w:link w:val="Nadpis1Char"/>
+    <w:basedOn w:val="Normal"/>
+    <w:next w:val="Normal"/>
+    <w:link w:val="Heading1Char"/>
     <w:uiPriority w:val="9"/>
     <w:qFormat/>
     <w:rsid w:val="001F1FAC"/>
@@ -7310,11 +8362,11 @@
       <w:szCs w:val="40"/>
     </w:rPr>
   </w:style>
-  <w:style w:type="paragraph" w:styleId="Nadpis2">
+  <w:style w:type="paragraph" w:styleId="Heading2">
     <w:name w:val="heading 2"/>
-    <w:basedOn w:val="Normlny"/>
-    <w:next w:val="Normlny"/>
-    <w:link w:val="Nadpis2Char"/>
+    <w:basedOn w:val="Normal"/>
+    <w:next w:val="Normal"/>
+    <w:link w:val="Heading2Char"/>
     <w:uiPriority w:val="9"/>
     <w:semiHidden/>
     <w:unhideWhenUsed/>
@@ -7333,11 +8385,11 @@
       <w:szCs w:val="32"/>
     </w:rPr>
   </w:style>
-  <w:style w:type="paragraph" w:styleId="Nadpis3">
+  <w:style w:type="paragraph" w:styleId="Heading3">
     <w:name w:val="heading 3"/>
-    <w:basedOn w:val="Normlny"/>
-    <w:next w:val="Normlny"/>
-    <w:link w:val="Nadpis3Char"/>
+    <w:basedOn w:val="Normal"/>
+    <w:next w:val="Normal"/>
+    <w:link w:val="Heading3Char"/>
     <w:uiPriority w:val="9"/>
     <w:unhideWhenUsed/>
     <w:qFormat/>
@@ -7355,11 +8407,11 @@
       <w:szCs w:val="28"/>
     </w:rPr>
   </w:style>
-  <w:style w:type="paragraph" w:styleId="Nadpis4">
+  <w:style w:type="paragraph" w:styleId="Heading4">
     <w:name w:val="heading 4"/>
-    <w:basedOn w:val="Normlny"/>
-    <w:next w:val="Normlny"/>
-    <w:link w:val="Nadpis4Char"/>
+    <w:basedOn w:val="Normal"/>
+    <w:next w:val="Normal"/>
+    <w:link w:val="Heading4Char"/>
     <w:uiPriority w:val="9"/>
     <w:semiHidden/>
     <w:unhideWhenUsed/>
@@ -7378,11 +8430,11 @@
       <w:color w:val="0F4761" w:themeColor="accent1" w:themeShade="BF"/>
     </w:rPr>
   </w:style>
-  <w:style w:type="paragraph" w:styleId="Nadpis5">
+  <w:style w:type="paragraph" w:styleId="Heading5">
     <w:name w:val="heading 5"/>
-    <w:basedOn w:val="Normlny"/>
-    <w:next w:val="Normlny"/>
-    <w:link w:val="Nadpis5Char"/>
+    <w:basedOn w:val="Normal"/>
+    <w:next w:val="Normal"/>
+    <w:link w:val="Heading5Char"/>
     <w:uiPriority w:val="9"/>
     <w:semiHidden/>
     <w:unhideWhenUsed/>
@@ -7399,11 +8451,11 @@
       <w:color w:val="0F4761" w:themeColor="accent1" w:themeShade="BF"/>
     </w:rPr>
   </w:style>
-  <w:style w:type="paragraph" w:styleId="Nadpis6">
+  <w:style w:type="paragraph" w:styleId="Heading6">
     <w:name w:val="heading 6"/>
-    <w:basedOn w:val="Normlny"/>
-    <w:next w:val="Normlny"/>
-    <w:link w:val="Nadpis6Char"/>
+    <w:basedOn w:val="Normal"/>
+    <w:next w:val="Normal"/>
+    <w:link w:val="Heading6Char"/>
     <w:uiPriority w:val="9"/>
     <w:semiHidden/>
     <w:unhideWhenUsed/>
@@ -7422,11 +8474,11 @@
       <w:color w:val="595959" w:themeColor="text1" w:themeTint="A6"/>
     </w:rPr>
   </w:style>
-  <w:style w:type="paragraph" w:styleId="Nadpis7">
+  <w:style w:type="paragraph" w:styleId="Heading7">
     <w:name w:val="heading 7"/>
-    <w:basedOn w:val="Normlny"/>
-    <w:next w:val="Normlny"/>
-    <w:link w:val="Nadpis7Char"/>
+    <w:basedOn w:val="Normal"/>
+    <w:next w:val="Normal"/>
+    <w:link w:val="Heading7Char"/>
     <w:uiPriority w:val="9"/>
     <w:semiHidden/>
     <w:unhideWhenUsed/>
@@ -7443,11 +8495,11 @@
       <w:color w:val="595959" w:themeColor="text1" w:themeTint="A6"/>
     </w:rPr>
   </w:style>
-  <w:style w:type="paragraph" w:styleId="Nadpis8">
+  <w:style w:type="paragraph" w:styleId="Heading8">
     <w:name w:val="heading 8"/>
-    <w:basedOn w:val="Normlny"/>
-    <w:next w:val="Normlny"/>
-    <w:link w:val="Nadpis8Char"/>
+    <w:basedOn w:val="Normal"/>
+    <w:next w:val="Normal"/>
+    <w:link w:val="Heading8Char"/>
     <w:uiPriority w:val="9"/>
     <w:semiHidden/>
     <w:unhideWhenUsed/>
@@ -7466,11 +8518,11 @@
       <w:color w:val="272727" w:themeColor="text1" w:themeTint="D8"/>
     </w:rPr>
   </w:style>
-  <w:style w:type="paragraph" w:styleId="Nadpis9">
+  <w:style w:type="paragraph" w:styleId="Heading9">
     <w:name w:val="heading 9"/>
-    <w:basedOn w:val="Normlny"/>
-    <w:next w:val="Normlny"/>
-    <w:link w:val="Nadpis9Char"/>
+    <w:basedOn w:val="Normal"/>
+    <w:next w:val="Normal"/>
+    <w:link w:val="Heading9Char"/>
     <w:uiPriority w:val="9"/>
     <w:semiHidden/>
     <w:unhideWhenUsed/>
@@ -7487,12 +8539,13 @@
       <w:color w:val="272727" w:themeColor="text1" w:themeTint="D8"/>
     </w:rPr>
   </w:style>
-  <w:style w:type="character" w:default="1" w:styleId="Predvolenpsmoodseku">
+  <w:style w:type="character" w:default="1" w:styleId="DefaultParagraphFont">
     <w:name w:val="Default Paragraph Font"/>
     <w:uiPriority w:val="1"/>
+    <w:semiHidden/>
     <w:unhideWhenUsed/>
   </w:style>
-  <w:style w:type="table" w:default="1" w:styleId="Normlnatabuka">
+  <w:style w:type="table" w:default="1" w:styleId="TableNormal">
     <w:name w:val="Normal Table"/>
     <w:uiPriority w:val="99"/>
     <w:semiHidden/>
@@ -7507,16 +8560,16 @@
       </w:tblCellMar>
     </w:tblPr>
   </w:style>
-  <w:style w:type="numbering" w:default="1" w:styleId="Bezzoznamu">
+  <w:style w:type="numbering" w:default="1" w:styleId="NoList">
     <w:name w:val="No List"/>
     <w:uiPriority w:val="99"/>
     <w:semiHidden/>
     <w:unhideWhenUsed/>
   </w:style>
-  <w:style w:type="character" w:customStyle="1" w:styleId="Nadpis1Char">
-    <w:name w:val="Nadpis 1 Char"/>
-    <w:basedOn w:val="Predvolenpsmoodseku"/>
-    <w:link w:val="Nadpis1"/>
+  <w:style w:type="character" w:customStyle="1" w:styleId="Heading1Char">
+    <w:name w:val="Heading 1 Char"/>
+    <w:basedOn w:val="DefaultParagraphFont"/>
+    <w:link w:val="Heading1"/>
     <w:uiPriority w:val="9"/>
     <w:rsid w:val="001F1FAC"/>
     <w:rPr>
@@ -7527,10 +8580,10 @@
       <w:lang w:val="sk-SK"/>
     </w:rPr>
   </w:style>
-  <w:style w:type="character" w:customStyle="1" w:styleId="Nadpis2Char">
-    <w:name w:val="Nadpis 2 Char"/>
-    <w:basedOn w:val="Predvolenpsmoodseku"/>
-    <w:link w:val="Nadpis2"/>
+  <w:style w:type="character" w:customStyle="1" w:styleId="Heading2Char">
+    <w:name w:val="Heading 2 Char"/>
+    <w:basedOn w:val="DefaultParagraphFont"/>
+    <w:link w:val="Heading2"/>
     <w:uiPriority w:val="9"/>
     <w:semiHidden/>
     <w:rsid w:val="001F1FAC"/>
@@ -7542,10 +8595,10 @@
       <w:lang w:val="sk-SK"/>
     </w:rPr>
   </w:style>
-  <w:style w:type="character" w:customStyle="1" w:styleId="Nadpis3Char">
-    <w:name w:val="Nadpis 3 Char"/>
-    <w:basedOn w:val="Predvolenpsmoodseku"/>
-    <w:link w:val="Nadpis3"/>
+  <w:style w:type="character" w:customStyle="1" w:styleId="Heading3Char">
+    <w:name w:val="Heading 3 Char"/>
+    <w:basedOn w:val="DefaultParagraphFont"/>
+    <w:link w:val="Heading3"/>
     <w:uiPriority w:val="9"/>
     <w:rsid w:val="001F1FAC"/>
     <w:rPr>
@@ -7556,10 +8609,10 @@
       <w:lang w:val="sk-SK"/>
     </w:rPr>
   </w:style>
-  <w:style w:type="character" w:customStyle="1" w:styleId="Nadpis4Char">
-    <w:name w:val="Nadpis 4 Char"/>
-    <w:basedOn w:val="Predvolenpsmoodseku"/>
-    <w:link w:val="Nadpis4"/>
+  <w:style w:type="character" w:customStyle="1" w:styleId="Heading4Char">
+    <w:name w:val="Heading 4 Char"/>
+    <w:basedOn w:val="DefaultParagraphFont"/>
+    <w:link w:val="Heading4"/>
     <w:uiPriority w:val="9"/>
     <w:semiHidden/>
     <w:rsid w:val="001F1FAC"/>
@@ -7571,10 +8624,10 @@
       <w:lang w:val="sk-SK"/>
     </w:rPr>
   </w:style>
-  <w:style w:type="character" w:customStyle="1" w:styleId="Nadpis5Char">
-    <w:name w:val="Nadpis 5 Char"/>
-    <w:basedOn w:val="Predvolenpsmoodseku"/>
-    <w:link w:val="Nadpis5"/>
+  <w:style w:type="character" w:customStyle="1" w:styleId="Heading5Char">
+    <w:name w:val="Heading 5 Char"/>
+    <w:basedOn w:val="DefaultParagraphFont"/>
+    <w:link w:val="Heading5"/>
     <w:uiPriority w:val="9"/>
     <w:semiHidden/>
     <w:rsid w:val="001F1FAC"/>
@@ -7584,10 +8637,10 @@
       <w:lang w:val="sk-SK"/>
     </w:rPr>
   </w:style>
-  <w:style w:type="character" w:customStyle="1" w:styleId="Nadpis6Char">
-    <w:name w:val="Nadpis 6 Char"/>
-    <w:basedOn w:val="Predvolenpsmoodseku"/>
-    <w:link w:val="Nadpis6"/>
+  <w:style w:type="character" w:customStyle="1" w:styleId="Heading6Char">
+    <w:name w:val="Heading 6 Char"/>
+    <w:basedOn w:val="DefaultParagraphFont"/>
+    <w:link w:val="Heading6"/>
     <w:uiPriority w:val="9"/>
     <w:semiHidden/>
     <w:rsid w:val="001F1FAC"/>
@@ -7599,10 +8652,10 @@
       <w:lang w:val="sk-SK"/>
     </w:rPr>
   </w:style>
-  <w:style w:type="character" w:customStyle="1" w:styleId="Nadpis7Char">
-    <w:name w:val="Nadpis 7 Char"/>
-    <w:basedOn w:val="Predvolenpsmoodseku"/>
-    <w:link w:val="Nadpis7"/>
+  <w:style w:type="character" w:customStyle="1" w:styleId="Heading7Char">
+    <w:name w:val="Heading 7 Char"/>
+    <w:basedOn w:val="DefaultParagraphFont"/>
+    <w:link w:val="Heading7"/>
     <w:uiPriority w:val="9"/>
     <w:semiHidden/>
     <w:rsid w:val="001F1FAC"/>
@@ -7612,10 +8665,10 @@
       <w:lang w:val="sk-SK"/>
     </w:rPr>
   </w:style>
-  <w:style w:type="character" w:customStyle="1" w:styleId="Nadpis8Char">
-    <w:name w:val="Nadpis 8 Char"/>
-    <w:basedOn w:val="Predvolenpsmoodseku"/>
-    <w:link w:val="Nadpis8"/>
+  <w:style w:type="character" w:customStyle="1" w:styleId="Heading8Char">
+    <w:name w:val="Heading 8 Char"/>
+    <w:basedOn w:val="DefaultParagraphFont"/>
+    <w:link w:val="Heading8"/>
     <w:uiPriority w:val="9"/>
     <w:semiHidden/>
     <w:rsid w:val="001F1FAC"/>
@@ -7627,10 +8680,10 @@
       <w:lang w:val="sk-SK"/>
     </w:rPr>
   </w:style>
-  <w:style w:type="character" w:customStyle="1" w:styleId="Nadpis9Char">
-    <w:name w:val="Nadpis 9 Char"/>
-    <w:basedOn w:val="Predvolenpsmoodseku"/>
-    <w:link w:val="Nadpis9"/>
+  <w:style w:type="character" w:customStyle="1" w:styleId="Heading9Char">
+    <w:name w:val="Heading 9 Char"/>
+    <w:basedOn w:val="DefaultParagraphFont"/>
+    <w:link w:val="Heading9"/>
     <w:uiPriority w:val="9"/>
     <w:semiHidden/>
     <w:rsid w:val="001F1FAC"/>
@@ -7640,11 +8693,11 @@
       <w:lang w:val="sk-SK"/>
     </w:rPr>
   </w:style>
-  <w:style w:type="paragraph" w:styleId="Nzov">
+  <w:style w:type="paragraph" w:styleId="Title">
     <w:name w:val="Title"/>
-    <w:basedOn w:val="Normlny"/>
-    <w:next w:val="Normlny"/>
-    <w:link w:val="NzovChar"/>
+    <w:basedOn w:val="Normal"/>
+    <w:next w:val="Normal"/>
+    <w:link w:val="TitleChar"/>
     <w:uiPriority w:val="10"/>
     <w:qFormat/>
     <w:rsid w:val="001F1FAC"/>
@@ -7660,10 +8713,10 @@
       <w:szCs w:val="56"/>
     </w:rPr>
   </w:style>
-  <w:style w:type="character" w:customStyle="1" w:styleId="NzovChar">
-    <w:name w:val="Názov Char"/>
-    <w:basedOn w:val="Predvolenpsmoodseku"/>
-    <w:link w:val="Nzov"/>
+  <w:style w:type="character" w:customStyle="1" w:styleId="TitleChar">
+    <w:name w:val="Title Char"/>
+    <w:basedOn w:val="DefaultParagraphFont"/>
+    <w:link w:val="Title"/>
     <w:uiPriority w:val="10"/>
     <w:rsid w:val="001F1FAC"/>
     <w:rPr>
@@ -7675,11 +8728,11 @@
       <w:lang w:val="sk-SK"/>
     </w:rPr>
   </w:style>
-  <w:style w:type="paragraph" w:styleId="Podtitul">
+  <w:style w:type="paragraph" w:styleId="Subtitle">
     <w:name w:val="Subtitle"/>
-    <w:basedOn w:val="Normlny"/>
-    <w:next w:val="Normlny"/>
-    <w:link w:val="PodtitulChar"/>
+    <w:basedOn w:val="Normal"/>
+    <w:next w:val="Normal"/>
+    <w:link w:val="SubtitleChar"/>
     <w:uiPriority w:val="11"/>
     <w:qFormat/>
     <w:rsid w:val="001F1FAC"/>
@@ -7696,10 +8749,10 @@
       <w:szCs w:val="28"/>
     </w:rPr>
   </w:style>
-  <w:style w:type="character" w:customStyle="1" w:styleId="PodtitulChar">
-    <w:name w:val="Podtitul Char"/>
-    <w:basedOn w:val="Predvolenpsmoodseku"/>
-    <w:link w:val="Podtitul"/>
+  <w:style w:type="character" w:customStyle="1" w:styleId="SubtitleChar">
+    <w:name w:val="Subtitle Char"/>
+    <w:basedOn w:val="DefaultParagraphFont"/>
+    <w:link w:val="Subtitle"/>
     <w:uiPriority w:val="11"/>
     <w:rsid w:val="001F1FAC"/>
     <w:rPr>
@@ -7711,11 +8764,11 @@
       <w:lang w:val="sk-SK"/>
     </w:rPr>
   </w:style>
-  <w:style w:type="paragraph" w:styleId="Citcia">
+  <w:style w:type="paragraph" w:styleId="Quote">
     <w:name w:val="Quote"/>
-    <w:basedOn w:val="Normlny"/>
-    <w:next w:val="Normlny"/>
-    <w:link w:val="CitciaChar"/>
+    <w:basedOn w:val="Normal"/>
+    <w:next w:val="Normal"/>
+    <w:link w:val="QuoteChar"/>
     <w:uiPriority w:val="29"/>
     <w:qFormat/>
     <w:rsid w:val="001F1FAC"/>
@@ -7729,10 +8782,10 @@
       <w:color w:val="404040" w:themeColor="text1" w:themeTint="BF"/>
     </w:rPr>
   </w:style>
-  <w:style w:type="character" w:customStyle="1" w:styleId="CitciaChar">
-    <w:name w:val="Citácia Char"/>
-    <w:basedOn w:val="Predvolenpsmoodseku"/>
-    <w:link w:val="Citcia"/>
+  <w:style w:type="character" w:customStyle="1" w:styleId="QuoteChar">
+    <w:name w:val="Quote Char"/>
+    <w:basedOn w:val="DefaultParagraphFont"/>
+    <w:link w:val="Quote"/>
     <w:uiPriority w:val="29"/>
     <w:rsid w:val="001F1FAC"/>
     <w:rPr>
@@ -7742,9 +8795,9 @@
       <w:lang w:val="sk-SK"/>
     </w:rPr>
   </w:style>
-  <w:style w:type="paragraph" w:styleId="Odsekzoznamu">
+  <w:style w:type="paragraph" w:styleId="ListParagraph">
     <w:name w:val="List Paragraph"/>
-    <w:basedOn w:val="Normlny"/>
+    <w:basedOn w:val="Normal"/>
     <w:uiPriority w:val="34"/>
     <w:qFormat/>
     <w:rsid w:val="001F1FAC"/>
@@ -7753,9 +8806,9 @@
       <w:contextualSpacing/>
     </w:pPr>
   </w:style>
-  <w:style w:type="character" w:styleId="Intenzvnezvraznenie">
+  <w:style w:type="character" w:styleId="IntenseEmphasis">
     <w:name w:val="Intense Emphasis"/>
-    <w:basedOn w:val="Predvolenpsmoodseku"/>
+    <w:basedOn w:val="DefaultParagraphFont"/>
     <w:uiPriority w:val="21"/>
     <w:qFormat/>
     <w:rsid w:val="001F1FAC"/>
@@ -7765,11 +8818,11 @@
       <w:color w:val="0F4761" w:themeColor="accent1" w:themeShade="BF"/>
     </w:rPr>
   </w:style>
-  <w:style w:type="paragraph" w:styleId="Zvraznencitcia">
+  <w:style w:type="paragraph" w:styleId="IntenseQuote">
     <w:name w:val="Intense Quote"/>
-    <w:basedOn w:val="Normlny"/>
-    <w:next w:val="Normlny"/>
-    <w:link w:val="ZvraznencitciaChar"/>
+    <w:basedOn w:val="Normal"/>
+    <w:next w:val="Normal"/>
+    <w:link w:val="IntenseQuoteChar"/>
     <w:uiPriority w:val="30"/>
     <w:qFormat/>
     <w:rsid w:val="001F1FAC"/>
@@ -7788,10 +8841,10 @@
       <w:color w:val="0F4761" w:themeColor="accent1" w:themeShade="BF"/>
     </w:rPr>
   </w:style>
-  <w:style w:type="character" w:customStyle="1" w:styleId="ZvraznencitciaChar">
-    <w:name w:val="Zvýraznená citácia Char"/>
-    <w:basedOn w:val="Predvolenpsmoodseku"/>
-    <w:link w:val="Zvraznencitcia"/>
+  <w:style w:type="character" w:customStyle="1" w:styleId="IntenseQuoteChar">
+    <w:name w:val="Intense Quote Char"/>
+    <w:basedOn w:val="DefaultParagraphFont"/>
+    <w:link w:val="IntenseQuote"/>
     <w:uiPriority w:val="30"/>
     <w:rsid w:val="001F1FAC"/>
     <w:rPr>
@@ -7801,9 +8854,9 @@
       <w:lang w:val="sk-SK"/>
     </w:rPr>
   </w:style>
-  <w:style w:type="character" w:styleId="Zvraznenodkaz">
+  <w:style w:type="character" w:styleId="IntenseReference">
     <w:name w:val="Intense Reference"/>
-    <w:basedOn w:val="Predvolenpsmoodseku"/>
+    <w:basedOn w:val="DefaultParagraphFont"/>
     <w:uiPriority w:val="32"/>
     <w:qFormat/>
     <w:rsid w:val="001F1FAC"/>
@@ -7815,9 +8868,9 @@
       <w:spacing w:val="5"/>
     </w:rPr>
   </w:style>
-  <w:style w:type="character" w:styleId="Hypertextovprepojenie">
+  <w:style w:type="character" w:styleId="Hyperlink">
     <w:name w:val="Hyperlink"/>
-    <w:basedOn w:val="Predvolenpsmoodseku"/>
+    <w:basedOn w:val="DefaultParagraphFont"/>
     <w:uiPriority w:val="99"/>
     <w:unhideWhenUsed/>
     <w:rsid w:val="00512F73"/>
@@ -7826,9 +8879,9 @@
       <w:u w:val="single"/>
     </w:rPr>
   </w:style>
-  <w:style w:type="character" w:styleId="Nevyrieenzmienka">
+  <w:style w:type="character" w:styleId="UnresolvedMention">
     <w:name w:val="Unresolved Mention"/>
-    <w:basedOn w:val="Predvolenpsmoodseku"/>
+    <w:basedOn w:val="DefaultParagraphFont"/>
     <w:uiPriority w:val="99"/>
     <w:semiHidden/>
     <w:unhideWhenUsed/>
@@ -7838,10 +8891,10 @@
       <w:shd w:val="clear" w:color="auto" w:fill="E1DFDD"/>
     </w:rPr>
   </w:style>
-  <w:style w:type="paragraph" w:styleId="PredformtovanHTML">
+  <w:style w:type="paragraph" w:styleId="HTMLPreformatted">
     <w:name w:val="HTML Preformatted"/>
-    <w:basedOn w:val="Normlny"/>
-    <w:link w:val="PredformtovanHTMLChar"/>
+    <w:basedOn w:val="Normal"/>
+    <w:link w:val="HTMLPreformattedChar"/>
     <w:uiPriority w:val="99"/>
     <w:semiHidden/>
     <w:unhideWhenUsed/>
@@ -7855,10 +8908,10 @@
       <w:szCs w:val="20"/>
     </w:rPr>
   </w:style>
-  <w:style w:type="character" w:customStyle="1" w:styleId="PredformtovanHTMLChar">
-    <w:name w:val="Predformátované HTML Char"/>
-    <w:basedOn w:val="Predvolenpsmoodseku"/>
-    <w:link w:val="PredformtovanHTML"/>
+  <w:style w:type="character" w:customStyle="1" w:styleId="HTMLPreformattedChar">
+    <w:name w:val="HTML Preformatted Char"/>
+    <w:basedOn w:val="DefaultParagraphFont"/>
+    <w:link w:val="HTMLPreformatted"/>
     <w:uiPriority w:val="99"/>
     <w:semiHidden/>
     <w:rsid w:val="00851B0F"/>
@@ -7869,9 +8922,9 @@
       <w:lang w:val="sk-SK"/>
     </w:rPr>
   </w:style>
-  <w:style w:type="character" w:styleId="PouitHypertextovPrepojenie">
+  <w:style w:type="character" w:styleId="FollowedHyperlink">
     <w:name w:val="FollowedHyperlink"/>
-    <w:basedOn w:val="Predvolenpsmoodseku"/>
+    <w:basedOn w:val="DefaultParagraphFont"/>
     <w:uiPriority w:val="99"/>
     <w:semiHidden/>
     <w:unhideWhenUsed/>
@@ -7883,7 +8936,7 @@
   </w:style>
   <w:style w:type="paragraph" w:customStyle="1" w:styleId="whitespace-normal">
     <w:name w:val="whitespace-normal"/>
-    <w:basedOn w:val="Normlny"/>
+    <w:basedOn w:val="Normal"/>
     <w:rsid w:val="008E0260"/>
     <w:pPr>
       <w:spacing w:before="100" w:beforeAutospacing="1" w:after="100" w:afterAutospacing="1" w:line="240" w:lineRule="auto"/>
@@ -7897,9 +8950,9 @@
       <w14:ligatures w14:val="none"/>
     </w:rPr>
   </w:style>
-  <w:style w:type="character" w:styleId="Vrazn">
+  <w:style w:type="character" w:styleId="Strong">
     <w:name w:val="Strong"/>
-    <w:basedOn w:val="Predvolenpsmoodseku"/>
+    <w:basedOn w:val="DefaultParagraphFont"/>
     <w:uiPriority w:val="22"/>
     <w:qFormat/>
     <w:rsid w:val="008E0260"/>
@@ -7908,9 +8961,9 @@
       <w:bCs/>
     </w:rPr>
   </w:style>
-  <w:style w:type="character" w:styleId="KdHTML">
+  <w:style w:type="character" w:styleId="HTMLCode">
     <w:name w:val="HTML Code"/>
-    <w:basedOn w:val="Predvolenpsmoodseku"/>
+    <w:basedOn w:val="DefaultParagraphFont"/>
     <w:uiPriority w:val="99"/>
     <w:semiHidden/>
     <w:unhideWhenUsed/>
@@ -7921,9 +8974,9 @@
       <w:szCs w:val="20"/>
     </w:rPr>
   </w:style>
-  <w:style w:type="paragraph" w:styleId="Normlnywebov">
+  <w:style w:type="paragraph" w:styleId="NormalWeb">
     <w:name w:val="Normal (Web)"/>
-    <w:basedOn w:val="Normlny"/>
+    <w:basedOn w:val="Normal"/>
     <w:uiPriority w:val="99"/>
     <w:semiHidden/>
     <w:unhideWhenUsed/>

</xml_diff>